<commit_message>
update edi3-codelists specifications pages
</commit_message>
<xml_diff>
--- a/specs/edi3-codelists/develop/specification/specification-develop.docx
+++ b/specs/edi3-codelists/develop/specification/specification-develop.docx
@@ -184,7 +184,7 @@
         <w:t xml:space="preserve"> </w:t>
       </w:r>
       <w:r>
-        <w:t xml:space="preserve">when there is at least one working implememntation.</w:t>
+        <w:t xml:space="preserve">when there is at least one working implementation.</w:t>
       </w:r>
     </w:p>
     <w:p>
@@ -512,9 +512,9 @@
       <w:pPr>
         <w:pStyle w:val="Heading2"/>
       </w:pPr>
-      <w:bookmarkStart w:id="32" w:name="metamodel"/>
-      <w:r>
-        <w:t xml:space="preserve">Metamodel</w:t>
+      <w:bookmarkStart w:id="32" w:name="meta-model"/>
+      <w:r>
+        <w:t xml:space="preserve">Meta Model</w:t>
       </w:r>
       <w:bookmarkEnd w:id="32"/>
     </w:p>
@@ -532,7 +532,7 @@
         <w:t xml:space="preserve">“</w:t>
       </w:r>
       <w:r>
-        <w:t xml:space="preserve">KG</w:t>
+        <w:t xml:space="preserve">KGM</w:t>
       </w:r>
       <w:r>
         <w:t xml:space="preserve">”</w:t>
@@ -565,7 +565,7 @@
         </w:numPr>
       </w:pPr>
       <w:r>
-        <w:t xml:space="preserve">Many codelists include a number of additonal properties of a code (eg</w:t>
+        <w:t xml:space="preserve">Many codelists include a number of additional properties of a code (eg</w:t>
       </w:r>
       <w:r>
         <w:t xml:space="preserve"> </w:t>
@@ -610,7 +610,7 @@
         </w:numPr>
       </w:pPr>
       <w:r>
-        <w:t xml:space="preserve">Some codelists are hierarchical (eg WTO harmonised tarriff codes) and so need to include the idea of a</w:t>
+        <w:t xml:space="preserve">Some codelists are hierarchical (eg WTO harmonised tariff codes) and so need to include the idea of a</w:t>
       </w:r>
       <w:r>
         <w:t xml:space="preserve"> </w:t>
@@ -664,7 +664,7 @@
         <w:t xml:space="preserve">“</w:t>
       </w:r>
       <w:r>
-        <w:t xml:space="preserve">deprecagted</w:t>
+        <w:t xml:space="preserve">deprecated</w:t>
       </w:r>
       <w:r>
         <w:t xml:space="preserve">”</w:t>
@@ -690,7 +690,7 @@
         <w:pStyle w:val="FirstParagraph"/>
       </w:pPr>
       <w:r>
-        <w:t xml:space="preserve">In order to meet these requirements, all code list serialisations shall conform to the metamodel shown below.</w:t>
+        <w:t xml:space="preserve">In order to meet these requirements, all code list serialisations shall conform to the meta model shown below.</w:t>
       </w:r>
     </w:p>
     <w:p>
@@ -763,7 +763,7 @@
         <w:pStyle w:val="FirstParagraph"/>
       </w:pPr>
       <w:r>
-        <w:t xml:space="preserve">This section aplies only to codelists that are maintained by edi3.org. Codelists maintained by other authorities but re-published by edi3.org are transformed directly from the source format to the edi3.org canonical JSON-LD format.</w:t>
+        <w:t xml:space="preserve">This section applies only to codelists that are maintained by edi3.org. Codelists maintained by other authorities but re-published by edi3.org are transformed directly from the source format to the edi3.org canonical JSON-LD format.</w:t>
       </w:r>
     </w:p>
     <w:p>
@@ -771,7 +771,7 @@
         <w:pStyle w:val="BodyText"/>
       </w:pPr>
       <w:r>
-        <w:t xml:space="preserve">Codelists are essentailly tables of business information that must be maintainable by non-technical subject matter experts. Therefore a simple and user freindly maintenance model is essential.</w:t>
+        <w:t xml:space="preserve">Codelists are essentially tables of business information that must be maintainable by non-technical subject matter experts. Therefore a simple and user friendly maintenance model is essential.</w:t>
       </w:r>
     </w:p>
     <w:p>
@@ -803,7 +803,7 @@
         </w:numPr>
       </w:pPr>
       <w:r>
-        <w:t xml:space="preserve">scheme.json file - including the standard columns defined below plus any additonal scheme specific columns.</w:t>
+        <w:t xml:space="preserve">scheme.json file - including the standard columns defined below plus any additional scheme specific columns.</w:t>
       </w:r>
     </w:p>
     <w:tbl>
@@ -1042,7 +1042,7 @@
               <w:jc w:val="left"/>
             </w:pPr>
             <w:r>
-              <w:t xml:space="preserve">The lifcycle status of the code</w:t>
+              <w:t xml:space="preserve">The lifecycle status of the code</w:t>
             </w:r>
           </w:p>
         </w:tc>
@@ -1092,7 +1092,7 @@
               <w:t xml:space="preserve">“</w:t>
             </w:r>
             <w:r>
-              <w:t xml:space="preserve">depracated</w:t>
+              <w:t xml:space="preserve">deprecated</w:t>
             </w:r>
             <w:r>
               <w:t xml:space="preserve">”</w:t>
@@ -1106,7 +1106,7 @@
               <w:jc w:val="left"/>
             </w:pPr>
             <w:r>
-              <w:t xml:space="preserve">optional, if not specificed the</w:t>
+              <w:t xml:space="preserve">optional, if not specified the</w:t>
             </w:r>
             <w:r>
               <w:t xml:space="preserve"> </w:t>
@@ -1276,7 +1276,7 @@
               <w:jc w:val="left"/>
             </w:pPr>
             <w:r>
-              <w:t xml:space="preserve">0710 (being the parent code for WTO tarif code for 171010, potatoes)</w:t>
+              <w:t xml:space="preserve">0710 (being the parent code for WTO tariff code for 171010, potatoes)</w:t>
             </w:r>
           </w:p>
         </w:tc>
@@ -1301,7 +1301,7 @@
         <w:pStyle w:val="BodyText"/>
       </w:pPr>
       <w:r>
-        <w:t xml:space="preserve">Any number of addiotnal columns can be added to represent additional properties of the code. The only condition is that the column name must be defined in a scheme.json file that is maintained in the same repository folder as the codes.csv file and cannot have the same name as any of the reserved column names defined in the table above. The scheme.json file must be the same format as the canonical representation defined in the next section.</w:t>
+        <w:t xml:space="preserve">Any number of additional columns can be added to represent additional properties of the code. The only condition is that the column name must be defined in a scheme.json file that is maintained in the same repository folder as the codes.csv file and cannot have the same name as any of the reserved column names defined in the table above. The scheme.json file must be the same format as the canonical representation defined in the next section.</w:t>
       </w:r>
     </w:p>
     <w:p>
@@ -1319,7 +1319,7 @@
         <w:pStyle w:val="FirstParagraph"/>
       </w:pPr>
       <w:r>
-        <w:t xml:space="preserve">Each code list is maintained in a seaprate folder of the same name under the docs folder in the edi3.org codelists repository https://github.com/edi3/edi3-codelists/tree/master/docs. For example a file similar to the snippet below would be located at /rec20/codes.json</w:t>
+        <w:t xml:space="preserve">Each code list is maintained in a separate folder of the same name under the docs folder in the edi3.org codelists repository https://github.com/edi3/edi3-codelists/tree/master/docs. For example a file similar to the snippet below would be located at /rec20/codes.json</w:t>
       </w:r>
     </w:p>
     <w:p>
@@ -1598,12 +1598,6 @@
       </w:r>
       <w:r>
         <w:br/>
-      </w:r>
-      <w:r>
-        <w:rPr>
-          <w:rStyle w:val="VerbatimChar"/>
-        </w:rPr>
-        <w:t xml:space="preserve"> </w:t>
       </w:r>
       <w:r>
         <w:br/>
@@ -1879,7 +1873,7 @@
         </w:numPr>
       </w:pPr>
       <w:r>
-        <w:t xml:space="preserve">The query respomnse format is always the canonical form described in the previous section. Just the header part is returned when the query is about codelists. The full srtucture is returned when the query is for codes within a list.</w:t>
+        <w:t xml:space="preserve">The query response format is always the canonical form described in the previous section. Just the header part is returned when the query is about codelists. The full structure is returned when the query is for codes within a list.</w:t>
       </w:r>
     </w:p>
     <w:p>

</xml_diff>